<commit_message>
Add CA Hw 5, python shapes, and a-star report
</commit_message>
<xml_diff>
--- a/AI/Projects/A-star/Project_1_Report.docx
+++ b/AI/Projects/A-star/Project_1_Report.docx
@@ -23,7 +23,21 @@
         <w:rPr>
           <w:color w:val="000000"/>
         </w:rPr>
-        <w:t>CIS 4930 (A.I.)</w:t>
+        <w:t>CIS 4930 (</w:t>
+      </w:r>
+      <w:r>
+        <w:rPr>
+          <w:color w:val="000000"/>
+        </w:rPr>
+        <w:t xml:space="preserve">Introduction to </w:t>
+      </w:r>
+      <w:bookmarkStart w:id="0" w:name="_GoBack"/>
+      <w:bookmarkEnd w:id="0"/>
+      <w:r>
+        <w:rPr>
+          <w:color w:val="000000"/>
+        </w:rPr>
+        <w:t>A.I.)</w:t>
       </w:r>
     </w:p>
     <w:p>
@@ -5680,8 +5694,6 @@
         </w:rPr>
         <w:t xml:space="preserve"> particular</w:t>
       </w:r>
-      <w:bookmarkStart w:id="0" w:name="_GoBack"/>
-      <w:bookmarkEnd w:id="0"/>
       <w:r>
         <w:rPr>
           <w:rFonts w:ascii="Times New Roman" w:hAnsi="Times New Roman" w:cs="Times New Roman"/>

</xml_diff>